<commit_message>
remove unneeded packages, update resume, clean up files
</commit_message>
<xml_diff>
--- a/src/SamMcGrailResume-2022.docx
+++ b/src/SamMcGrailResume-2022.docx
@@ -47,15 +47,7 @@
         <w:t xml:space="preserve"> ◊</w:t>
       </w:r>
       <w:r>
-        <w:t xml:space="preserve"> github.com/</w:t>
-      </w:r>
-      <w:proofErr w:type="spellStart"/>
-      <w:r>
-        <w:t>sammcgrail</w:t>
-      </w:r>
-      <w:proofErr w:type="spellEnd"/>
-      <w:r>
-        <w:t xml:space="preserve"> </w:t>
+        <w:t xml:space="preserve"> github.com/sammcgrail </w:t>
       </w:r>
       <w:r>
         <w:rPr>
@@ -68,15 +60,7 @@
       </w:r>
       <w:bookmarkStart w:id="0" w:name="_Hlk92722654"/>
       <w:r>
-        <w:t>linkedin.com/in/</w:t>
-      </w:r>
-      <w:proofErr w:type="spellStart"/>
-      <w:r>
-        <w:t>sammcgrail</w:t>
-      </w:r>
-      <w:proofErr w:type="spellEnd"/>
-      <w:r>
-        <w:t xml:space="preserve"> </w:t>
+        <w:t xml:space="preserve">linkedin.com/in/sammcgrail </w:t>
       </w:r>
       <w:bookmarkEnd w:id="0"/>
     </w:p>
@@ -148,19 +132,11 @@
         </w:tabs>
         <w:ind w:left="0" w:right="0" w:firstLine="0"/>
       </w:pPr>
-      <w:proofErr w:type="spellStart"/>
-      <w:r>
-        <w:rPr>
-          <w:b/>
-        </w:rPr>
-        <w:t>Glaukos</w:t>
-      </w:r>
-      <w:proofErr w:type="spellEnd"/>
-      <w:r>
-        <w:rPr>
-          <w:b/>
-        </w:rPr>
-        <w:t xml:space="preserve"> </w:t>
+      <w:r>
+        <w:rPr>
+          <w:b/>
+        </w:rPr>
+        <w:t xml:space="preserve">Glaukos </w:t>
       </w:r>
       <w:r>
         <w:rPr>
@@ -287,7 +263,25 @@
         <w:rPr>
           <w:i/>
         </w:rPr>
-        <w:t xml:space="preserve">    Oct</w:t>
+        <w:t xml:space="preserve">  </w:t>
+      </w:r>
+      <w:r>
+        <w:rPr>
+          <w:i/>
+        </w:rPr>
+        <w:t xml:space="preserve">   </w:t>
+      </w:r>
+      <w:r>
+        <w:rPr>
+          <w:i/>
+        </w:rPr>
+        <w:t xml:space="preserve"> </w:t>
+      </w:r>
+      <w:r>
+        <w:rPr>
+          <w:i/>
+        </w:rPr>
+        <w:t xml:space="preserve"> Oct</w:t>
       </w:r>
       <w:r>
         <w:rPr>
@@ -299,7 +293,7 @@
         <w:rPr>
           <w:i/>
         </w:rPr>
-        <w:t>Mar</w:t>
+        <w:t>Apr</w:t>
       </w:r>
       <w:r>
         <w:rPr>
@@ -361,32 +355,17 @@
         </w:tabs>
         <w:ind w:left="0" w:right="0" w:firstLine="0"/>
       </w:pPr>
-      <w:proofErr w:type="spellStart"/>
-      <w:proofErr w:type="gramStart"/>
-      <w:r>
-        <w:rPr>
-          <w:b/>
-        </w:rPr>
-        <w:t>doblePRIME</w:t>
-      </w:r>
-      <w:proofErr w:type="spellEnd"/>
-      <w:r>
-        <w:rPr>
-          <w:b/>
-        </w:rPr>
-        <w:t xml:space="preserve">  </w:t>
-      </w:r>
-      <w:r>
-        <w:rPr>
-          <w:b/>
-        </w:rPr>
-        <w:tab/>
-      </w:r>
-      <w:proofErr w:type="gramEnd"/>
-      <w:r>
-        <w:rPr>
-          <w:b/>
-        </w:rPr>
+      <w:r>
+        <w:rPr>
+          <w:b/>
+        </w:rPr>
+        <w:t xml:space="preserve">doblePRIME  </w:t>
+      </w:r>
+      <w:r>
+        <w:rPr>
+          <w:b/>
+        </w:rPr>
+        <w:tab/>
         <w:t xml:space="preserve">   </w:t>
       </w:r>
       <w:r>
@@ -570,15 +549,7 @@
         <w:ind w:right="0" w:hanging="360"/>
       </w:pPr>
       <w:r>
-        <w:t xml:space="preserve">Extensive use of various </w:t>
-      </w:r>
-      <w:proofErr w:type="spellStart"/>
-      <w:r>
-        <w:t>javascript</w:t>
-      </w:r>
-      <w:proofErr w:type="spellEnd"/>
-      <w:r>
-        <w:t xml:space="preserve"> data visualization libraries (some altered for custom business requests) to allow large datasets to be presented more clearly. D3.js based viz with SVG and HTML5, using canvas elements and WebGL to render thousands of datapoints in the browser.  </w:t>
+        <w:t xml:space="preserve">Extensive use of various javascript data visualization libraries (some altered for custom business requests) to allow large datasets to be presented more clearly. D3.js based viz with SVG and HTML5, using canvas elements and WebGL to render thousands of datapoints in the browser.  </w:t>
       </w:r>
     </w:p>
     <w:p>
@@ -606,22 +577,14 @@
         <w:rPr>
           <w:b/>
         </w:rPr>
-        <w:t xml:space="preserve">Launch </w:t>
-      </w:r>
-      <w:proofErr w:type="gramStart"/>
-      <w:r>
-        <w:rPr>
-          <w:b/>
-        </w:rPr>
-        <w:t xml:space="preserve">Academy  </w:t>
-      </w:r>
-      <w:r>
-        <w:rPr>
-          <w:b/>
-        </w:rPr>
-        <w:tab/>
-      </w:r>
-      <w:proofErr w:type="gramEnd"/>
+        <w:t xml:space="preserve">Launch Academy  </w:t>
+      </w:r>
+      <w:r>
+        <w:rPr>
+          <w:b/>
+        </w:rPr>
+        <w:tab/>
+      </w:r>
       <w:r>
         <w:t xml:space="preserve"> </w:t>
       </w:r>
@@ -673,26 +636,13 @@
         <w:rPr>
           <w:i/>
         </w:rPr>
-        <w:t xml:space="preserve">Junior Full Stack Web </w:t>
-      </w:r>
-      <w:proofErr w:type="gramStart"/>
-      <w:r>
-        <w:rPr>
-          <w:i/>
-        </w:rPr>
-        <w:t xml:space="preserve">Developer  </w:t>
-      </w:r>
-      <w:r>
-        <w:rPr>
-          <w:i/>
-        </w:rPr>
-        <w:tab/>
-      </w:r>
-      <w:proofErr w:type="gramEnd"/>
-      <w:r>
-        <w:rPr>
-          <w:i/>
-        </w:rPr>
+        <w:t xml:space="preserve">Junior Full Stack Web Developer  </w:t>
+      </w:r>
+      <w:r>
+        <w:rPr>
+          <w:i/>
+        </w:rPr>
+        <w:tab/>
         <w:t xml:space="preserve"> </w:t>
       </w:r>
       <w:r>
@@ -939,23 +889,13 @@
         <w:rPr>
           <w:b/>
         </w:rPr>
-        <w:t xml:space="preserve">Professional </w:t>
-      </w:r>
-      <w:proofErr w:type="gramStart"/>
-      <w:r>
-        <w:rPr>
-          <w:b/>
-        </w:rPr>
-        <w:t>Musician</w:t>
+        <w:t>Professional Musician</w:t>
       </w:r>
       <w:r>
         <w:t xml:space="preserve">  </w:t>
       </w:r>
       <w:r>
         <w:tab/>
-      </w:r>
-      <w:proofErr w:type="gramEnd"/>
-      <w:r>
         <w:t xml:space="preserve"> </w:t>
       </w:r>
       <w:r>
@@ -1237,15 +1177,7 @@
         <w:t>Software/Tools</w:t>
       </w:r>
       <w:r>
-        <w:t>: React, Webpack, Node, *.</w:t>
-      </w:r>
-      <w:proofErr w:type="spellStart"/>
-      <w:r>
-        <w:t>js</w:t>
-      </w:r>
-      <w:proofErr w:type="spellEnd"/>
-      <w:r>
-        <w:t>, shell-fu, git, bash, custom VM curation</w:t>
+        <w:t>: React, Webpack, Node, *.js, shell-fu, git, bash, custom VM curation</w:t>
       </w:r>
     </w:p>
     <w:p>

</xml_diff>